<commit_message>
2017.01.17 Template changes (documents-changes) and weekly report-file
</commit_message>
<xml_diff>
--- a/Esitutkimus-1.1.docx
+++ b/Esitutkimus-1.1.docx
@@ -134,14 +134,14 @@
     <w:p>
       <w:pPr>
         <w:pStyle w:val="Title"/>
-        <w:spacing w:line="276" w:lineRule="auto"/>
+        <w:spacing w:line="240" w:lineRule="auto"/>
         <w:jc w:val="center"/>
         <w:rPr>
           <w:sz w:val="36"/>
           <w:szCs w:val="36"/>
         </w:rPr>
       </w:pPr>
-      <w:bookmarkStart w:colFirst="0" w:colLast="0" w:name="_ypa2jh50jemi" w:id="8"/>
+      <w:bookmarkStart w:colFirst="0" w:colLast="0" w:name="_rdgk14pu8pmx" w:id="8"/>
       <w:bookmarkEnd w:id="8"/>
       <w:r>
         <w:rPr>
@@ -2286,7 +2286,7 @@
         <w:pStyle w:val="Heading1"/>
         <w:rPr/>
       </w:pPr>
-      <w:bookmarkStart w:colFirst="0" w:colLast="0" w:name="_nl6q6rsqy9ti" w:id="16"/>
+      <w:bookmarkStart w:colFirst="0" w:colLast="0" w:name="_osk5knor1v6o" w:id="16"/>
       <w:bookmarkEnd w:id="16"/>
       <w:r>
         <w:rPr>
@@ -3605,12 +3605,12 @@
           <wp:inline distB="114300" distT="114300" distL="114300" distR="114300">
             <wp:extent cx="5734050" cy="3810000"/>
             <wp:effectExtent b="0" l="0" r="0" t="0"/>
-            <wp:docPr id="2" name="image3.png"/>
+            <wp:docPr id="2" name="image1.png"/>
             <a:graphic>
               <a:graphicData uri="http://schemas.openxmlformats.org/drawingml/2006/picture">
                 <pic:pic>
                   <pic:nvPicPr>
-                    <pic:cNvPr id="0" name="image3.png"/>
+                    <pic:cNvPr id="0" name="image1.png"/>
                     <pic:cNvPicPr preferRelativeResize="0"/>
                   </pic:nvPicPr>
                   <pic:blipFill>
@@ -4778,12 +4778,12 @@
           <wp:inline distB="114300" distT="114300" distL="114300" distR="114300">
             <wp:extent cx="5929313" cy="3326200"/>
             <wp:effectExtent b="0" l="0" r="0" t="0"/>
-            <wp:docPr id="5" name="image1.png"/>
+            <wp:docPr id="5" name="image3.png"/>
             <a:graphic>
               <a:graphicData uri="http://schemas.openxmlformats.org/drawingml/2006/picture">
                 <pic:pic>
                   <pic:nvPicPr>
-                    <pic:cNvPr id="0" name="image1.png"/>
+                    <pic:cNvPr id="0" name="image3.png"/>
                     <pic:cNvPicPr preferRelativeResize="0"/>
                   </pic:nvPicPr>
                   <pic:blipFill>
@@ -4898,12 +4898,12 @@
                 <wp:inline distB="114300" distT="114300" distL="114300" distR="114300">
                   <wp:extent cx="2724150" cy="4927600"/>
                   <wp:effectExtent b="0" l="0" r="0" t="0"/>
-                  <wp:docPr id="3" name="image1.png"/>
+                  <wp:docPr id="3" name="image3.png"/>
                   <a:graphic>
                     <a:graphicData uri="http://schemas.openxmlformats.org/drawingml/2006/picture">
                       <pic:pic>
                         <pic:nvPicPr>
-                          <pic:cNvPr id="0" name="image1.png"/>
+                          <pic:cNvPr id="0" name="image3.png"/>
                           <pic:cNvPicPr preferRelativeResize="0"/>
                         </pic:nvPicPr>
                         <pic:blipFill>
@@ -4959,12 +4959,12 @@
                 <wp:inline distB="114300" distT="114300" distL="114300" distR="114300">
                   <wp:extent cx="2724150" cy="4914900"/>
                   <wp:effectExtent b="0" l="0" r="0" t="0"/>
-                  <wp:docPr id="4" name="image1.png"/>
+                  <wp:docPr id="4" name="image3.png"/>
                   <a:graphic>
                     <a:graphicData uri="http://schemas.openxmlformats.org/drawingml/2006/picture">
                       <pic:pic>
                         <pic:nvPicPr>
-                          <pic:cNvPr id="0" name="image1.png"/>
+                          <pic:cNvPr id="0" name="image3.png"/>
                           <pic:cNvPicPr preferRelativeResize="0"/>
                         </pic:nvPicPr>
                         <pic:blipFill>
@@ -5034,8 +5034,9 @@
       <w:footerReference r:id="rId11" w:type="default"/>
       <w:footerReference r:id="rId12" w:type="first"/>
       <w:pgSz w:h="16838" w:w="11906"/>
-      <w:pgMar w:bottom="1440.0000000000002" w:top="1440.0000000000002" w:left="1440.0000000000002" w:right="1440.0000000000002" w:header="0" w:footer="720"/>
+      <w:pgMar w:bottom="1440.0000000000002" w:top="1440.0000000000002" w:left="1440.0000000000002" w:right="1440.0000000000002" w:header="720.0000000000001" w:footer="0"/>
       <w:pgNumType w:start="1"/>
+      <w:titlePg w:val="1"/>
     </w:sectPr>
   </w:body>
 </w:document>
@@ -5045,7 +5046,8 @@
 <w:ftr xmlns:mc="http://schemas.openxmlformats.org/markup-compatibility/2006" xmlns:o="urn:schemas-microsoft-com:office:office" xmlns:r="http://schemas.openxmlformats.org/officeDocument/2006/relationships" xmlns:m="http://schemas.openxmlformats.org/officeDocument/2006/math" xmlns:v="urn:schemas-microsoft-com:vml" xmlns:wp="http://schemas.openxmlformats.org/drawingml/2006/wordprocessingDrawing" xmlns:w10="urn:schemas-microsoft-com:office:word" xmlns:w="http://schemas.openxmlformats.org/wordprocessingml/2006/main" xmlns:wne="http://schemas.microsoft.com/office/word/2006/wordml" xmlns:sl="http://schemas.openxmlformats.org/schemaLibrary/2006/main" xmlns:a="http://schemas.openxmlformats.org/drawingml/2006/main" xmlns:pic="http://schemas.openxmlformats.org/drawingml/2006/picture" xmlns:c="http://schemas.openxmlformats.org/drawingml/2006/chart" xmlns:lc="http://schemas.openxmlformats.org/drawingml/2006/lockedCanvas" xmlns:dgm="http://schemas.openxmlformats.org/drawingml/2006/diagram" xmlns:wps="http://schemas.microsoft.com/office/word/2010/wordprocessingShape" xmlns:wpg="http://schemas.microsoft.com/office/word/2010/wordprocessingGroup" xmlns:w14="http://schemas.microsoft.com/office/word/2010/wordml" xmlns:w15="http://schemas.microsoft.com/office/word/2012/wordml">
   <w:p>
     <w:pPr>
-      <w:jc w:val="center"/>
+      <w:ind w:left="0" w:firstLine="0"/>
+      <w:jc w:val="left"/>
       <w:rPr>
         <w:sz w:val="18"/>
         <w:szCs w:val="18"/>
@@ -5053,55 +5055,169 @@
     </w:pPr>
     <w:r>
       <w:rPr>
-        <w:sz w:val="18"/>
-        <w:szCs w:val="18"/>
         <w:rtl w:val="0"/>
       </w:rPr>
-      <w:t xml:space="preserve">Raetori, </w:t>
-    </w:r>
-    <w:r>
-      <w:rPr>
-        <w:sz w:val="18"/>
-        <w:szCs w:val="18"/>
-        <w:rtl w:val="0"/>
-      </w:rPr>
-      <w:t xml:space="preserve">eSports-harjoituspäiväkirja :: Antony Hussi ::  17TVDO02</w:t>
     </w:r>
   </w:p>
+  <w:tbl>
+    <w:tblPr>
+      <w:tblStyle w:val="Table5"/>
+      <w:tblW w:w="10313.149606299212" w:type="dxa"/>
+      <w:jc w:val="center"/>
+      <w:tblLayout w:type="fixed"/>
+      <w:tblLook w:val="0600"/>
+    </w:tblPr>
+    <w:tblGrid>
+      <w:gridCol w:w="1950"/>
+      <w:gridCol w:w="6803.149606299213"/>
+      <w:gridCol w:w="1560"/>
+      <w:tblGridChange w:id="0">
+        <w:tblGrid>
+          <w:gridCol w:w="1950"/>
+          <w:gridCol w:w="6803.149606299213"/>
+          <w:gridCol w:w="1560"/>
+        </w:tblGrid>
+      </w:tblGridChange>
+    </w:tblGrid>
+    <w:tr>
+      <w:trPr>
+        <w:trHeight w:val="660" w:hRule="atLeast"/>
+      </w:trPr>
+      <w:tc>
+        <w:tcPr>
+          <w:shd w:fill="auto" w:val="clear"/>
+          <w:tcMar>
+            <w:top w:w="100.0" w:type="dxa"/>
+            <w:left w:w="100.0" w:type="dxa"/>
+            <w:bottom w:w="100.0" w:type="dxa"/>
+            <w:right w:w="100.0" w:type="dxa"/>
+          </w:tcMar>
+          <w:vAlign w:val="center"/>
+        </w:tcPr>
+        <w:p>
+          <w:pPr>
+            <w:jc w:val="center"/>
+            <w:rPr>
+              <w:sz w:val="18"/>
+              <w:szCs w:val="18"/>
+            </w:rPr>
+          </w:pPr>
+          <w:r>
+            <w:rPr>
+              <w:rFonts w:ascii="Pacifico" w:cs="Pacifico" w:eastAsia="Pacifico" w:hAnsi="Pacifico"/>
+              <w:sz w:val="24"/>
+              <w:szCs w:val="24"/>
+              <w:rtl w:val="0"/>
+            </w:rPr>
+            <w:t xml:space="preserve">Raetori</w:t>
+          </w:r>
+          <w:r>
+            <w:rPr>
+              <w:rtl w:val="0"/>
+            </w:rPr>
+          </w:r>
+        </w:p>
+      </w:tc>
+      <w:tc>
+        <w:tcPr>
+          <w:shd w:fill="auto" w:val="clear"/>
+          <w:tcMar>
+            <w:top w:w="100.0" w:type="dxa"/>
+            <w:left w:w="100.0" w:type="dxa"/>
+            <w:bottom w:w="100.0" w:type="dxa"/>
+            <w:right w:w="100.0" w:type="dxa"/>
+          </w:tcMar>
+          <w:vAlign w:val="center"/>
+        </w:tcPr>
+        <w:p>
+          <w:pPr>
+            <w:spacing w:line="240" w:lineRule="auto"/>
+            <w:ind w:firstLine="0"/>
+            <w:jc w:val="center"/>
+            <w:rPr>
+              <w:sz w:val="18"/>
+              <w:szCs w:val="18"/>
+            </w:rPr>
+          </w:pPr>
+          <w:r>
+            <w:rPr>
+              <w:sz w:val="18"/>
+              <w:szCs w:val="18"/>
+              <w:rtl w:val="0"/>
+            </w:rPr>
+            <w:t xml:space="preserve">eSports-harjoituspäiväkirja :: Antony Hussi ::  17TVDO02</w:t>
+          </w:r>
+        </w:p>
+        <w:p>
+          <w:pPr>
+            <w:spacing w:line="240" w:lineRule="auto"/>
+            <w:ind w:firstLine="0"/>
+            <w:jc w:val="center"/>
+            <w:rPr>
+              <w:sz w:val="18"/>
+              <w:szCs w:val="18"/>
+            </w:rPr>
+          </w:pPr>
+          <w:r>
+            <w:rPr>
+              <w:sz w:val="18"/>
+              <w:szCs w:val="18"/>
+              <w:rtl w:val="0"/>
+            </w:rPr>
+            <w:t xml:space="preserve">Ohjelmiston määrittely ja suunnittelu, kevät 2019</w:t>
+          </w:r>
+          <w:r>
+            <w:rPr>
+              <w:rtl w:val="0"/>
+            </w:rPr>
+          </w:r>
+        </w:p>
+      </w:tc>
+      <w:tc>
+        <w:tcPr>
+          <w:shd w:fill="auto" w:val="clear"/>
+          <w:tcMar>
+            <w:top w:w="100.0" w:type="dxa"/>
+            <w:left w:w="100.0" w:type="dxa"/>
+            <w:bottom w:w="100.0" w:type="dxa"/>
+            <w:right w:w="100.0" w:type="dxa"/>
+          </w:tcMar>
+          <w:vAlign w:val="top"/>
+        </w:tcPr>
+        <w:p>
+          <w:pPr>
+            <w:keepNext w:val="0"/>
+            <w:keepLines w:val="0"/>
+            <w:widowControl w:val="0"/>
+            <w:pBdr>
+              <w:top w:space="0" w:sz="0" w:val="nil"/>
+              <w:left w:space="0" w:sz="0" w:val="nil"/>
+              <w:bottom w:space="0" w:sz="0" w:val="nil"/>
+              <w:right w:space="0" w:sz="0" w:val="nil"/>
+              <w:between w:space="0" w:sz="0" w:val="nil"/>
+            </w:pBdr>
+            <w:shd w:fill="auto" w:val="clear"/>
+            <w:spacing w:after="0" w:before="0" w:line="240" w:lineRule="auto"/>
+            <w:ind w:left="0" w:right="0" w:firstLine="0"/>
+            <w:jc w:val="left"/>
+            <w:rPr>
+              <w:sz w:val="18"/>
+              <w:szCs w:val="18"/>
+            </w:rPr>
+          </w:pPr>
+          <w:r>
+            <w:rPr>
+              <w:rtl w:val="0"/>
+            </w:rPr>
+          </w:r>
+        </w:p>
+      </w:tc>
+    </w:tr>
+  </w:tbl>
   <w:p>
     <w:pPr>
-      <w:jc w:val="center"/>
-      <w:rPr>
-        <w:sz w:val="18"/>
-        <w:szCs w:val="18"/>
-      </w:rPr>
-    </w:pPr>
-    <w:r>
-      <w:rPr>
-        <w:sz w:val="18"/>
-        <w:szCs w:val="18"/>
-        <w:rtl w:val="0"/>
-      </w:rPr>
-      <w:t xml:space="preserve">Ohjelmiston määrittely ja suunnittelu, kevät 2019</w:t>
-    </w:r>
-  </w:p>
-  <w:p>
-    <w:pPr>
-      <w:jc w:val="center"/>
-      <w:rPr>
-        <w:sz w:val="18"/>
-        <w:szCs w:val="18"/>
-      </w:rPr>
-    </w:pPr>
-    <w:r>
-      <w:rPr>
-        <w:rtl w:val="0"/>
-      </w:rPr>
-    </w:r>
-  </w:p>
-  <w:p>
-    <w:pPr>
-      <w:jc w:val="center"/>
+      <w:ind w:left="0" w:firstLine="0"/>
+      <w:jc w:val="left"/>
       <w:rPr>
         <w:sz w:val="18"/>
         <w:szCs w:val="18"/>
@@ -5126,41 +5242,6 @@
       <w:rPr>
         <w:rtl w:val="0"/>
       </w:rPr>
-      <w:t xml:space="preserve">Antony Hussi</w:t>
-    </w:r>
-  </w:p>
-  <w:p>
-    <w:pPr>
-      <w:rPr/>
-    </w:pPr>
-    <w:hyperlink r:id="rId1">
-      <w:r>
-        <w:rPr>
-          <w:color w:val="1155cc"/>
-          <w:u w:val="single"/>
-          <w:rtl w:val="0"/>
-        </w:rPr>
-        <w:t xml:space="preserve">antony.hussi@gmail.com</w:t>
-      </w:r>
-    </w:hyperlink>
-    <w:r>
-      <w:rPr>
-        <w:rtl w:val="0"/>
-      </w:rPr>
-      <w:tab/>
-      <w:tab/>
-      <w:tab/>
-      <w:t xml:space="preserve">16.01.2019</w:t>
-      <w:tab/>
-      <w:tab/>
-      <w:tab/>
-      <w:tab/>
-      <w:t xml:space="preserve">17TVD02</w:t>
-    </w:r>
-    <w:r>
-      <w:rPr>
-        <w:rtl w:val="0"/>
-      </w:rPr>
     </w:r>
   </w:p>
 </w:ftr>
@@ -5168,26 +5249,6 @@
 
 <file path=word/header1.xml><?xml version="1.0" encoding="utf-8"?>
 <w:hdr xmlns:mc="http://schemas.openxmlformats.org/markup-compatibility/2006" xmlns:o="urn:schemas-microsoft-com:office:office" xmlns:r="http://schemas.openxmlformats.org/officeDocument/2006/relationships" xmlns:m="http://schemas.openxmlformats.org/officeDocument/2006/math" xmlns:v="urn:schemas-microsoft-com:vml" xmlns:wp="http://schemas.openxmlformats.org/drawingml/2006/wordprocessingDrawing" xmlns:w10="urn:schemas-microsoft-com:office:word" xmlns:w="http://schemas.openxmlformats.org/wordprocessingml/2006/main" xmlns:wne="http://schemas.microsoft.com/office/word/2006/wordml" xmlns:sl="http://schemas.openxmlformats.org/schemaLibrary/2006/main" xmlns:a="http://schemas.openxmlformats.org/drawingml/2006/main" xmlns:pic="http://schemas.openxmlformats.org/drawingml/2006/picture" xmlns:c="http://schemas.openxmlformats.org/drawingml/2006/chart" xmlns:lc="http://schemas.openxmlformats.org/drawingml/2006/lockedCanvas" xmlns:dgm="http://schemas.openxmlformats.org/drawingml/2006/diagram" xmlns:wps="http://schemas.microsoft.com/office/word/2010/wordprocessingShape" xmlns:wpg="http://schemas.microsoft.com/office/word/2010/wordprocessingGroup" xmlns:w14="http://schemas.microsoft.com/office/word/2010/wordml" xmlns:w15="http://schemas.microsoft.com/office/word/2012/wordml">
-  <w:p>
-    <w:pPr>
-      <w:rPr/>
-    </w:pPr>
-    <w:r>
-      <w:rPr>
-        <w:rtl w:val="0"/>
-      </w:rPr>
-    </w:r>
-  </w:p>
-  <w:p>
-    <w:pPr>
-      <w:rPr/>
-    </w:pPr>
-    <w:r>
-      <w:rPr>
-        <w:rtl w:val="0"/>
-      </w:rPr>
-    </w:r>
-  </w:p>
   <w:p>
     <w:pPr>
       <w:rPr>
@@ -6363,6 +6424,55 @@
     </w:tblPr>
   </w:style>
   <w:style w:type="table" w:styleId="Table4">
+    <w:basedOn w:val="TableNormal"/>
+    <w:tblPr>
+      <w:tblStyleRowBandSize w:val="1"/>
+      <w:tblStyleColBandSize w:val="1"/>
+      <w:tblCellMar>
+        <w:top w:w="100.0" w:type="dxa"/>
+        <w:left w:w="100.0" w:type="dxa"/>
+        <w:bottom w:w="100.0" w:type="dxa"/>
+        <w:right w:w="100.0" w:type="dxa"/>
+      </w:tblCellMar>
+    </w:tblPr>
+    <w:tblStylePr w:type="band1Horz">
+      <w:tcPr/>
+    </w:tblStylePr>
+    <w:tblStylePr w:type="band1Vert">
+      <w:tcPr/>
+    </w:tblStylePr>
+    <w:tblStylePr w:type="band2Horz">
+      <w:tcPr/>
+    </w:tblStylePr>
+    <w:tblStylePr w:type="band2Vert">
+      <w:tcPr/>
+    </w:tblStylePr>
+    <w:tblStylePr w:type="firstCol">
+      <w:tcPr/>
+    </w:tblStylePr>
+    <w:tblStylePr w:type="firstRow">
+      <w:tcPr/>
+    </w:tblStylePr>
+    <w:tblStylePr w:type="lastCol">
+      <w:tcPr/>
+    </w:tblStylePr>
+    <w:tblStylePr w:type="lastRow">
+      <w:tcPr/>
+    </w:tblStylePr>
+    <w:tblStylePr w:type="neCell">
+      <w:tcPr/>
+    </w:tblStylePr>
+    <w:tblStylePr w:type="nwCell">
+      <w:tcPr/>
+    </w:tblStylePr>
+    <w:tblStylePr w:type="seCell">
+      <w:tcPr/>
+    </w:tblStylePr>
+    <w:tblStylePr w:type="swCell">
+      <w:tcPr/>
+    </w:tblStylePr>
+  </w:style>
+  <w:style w:type="table" w:styleId="Table5">
     <w:basedOn w:val="TableNormal"/>
     <w:tblPr>
       <w:tblStyleRowBandSize w:val="1"/>

</xml_diff>

<commit_message>
2019.01.17 Template changes (documents-changes) and weekly report-file
</commit_message>
<xml_diff>
--- a/Esitutkimus-1.1.docx
+++ b/Esitutkimus-1.1.docx
@@ -134,14 +134,14 @@
     <w:p>
       <w:pPr>
         <w:pStyle w:val="Title"/>
-        <w:spacing w:line="276" w:lineRule="auto"/>
+        <w:spacing w:line="240" w:lineRule="auto"/>
         <w:jc w:val="center"/>
         <w:rPr>
           <w:sz w:val="36"/>
           <w:szCs w:val="36"/>
         </w:rPr>
       </w:pPr>
-      <w:bookmarkStart w:colFirst="0" w:colLast="0" w:name="_ypa2jh50jemi" w:id="8"/>
+      <w:bookmarkStart w:colFirst="0" w:colLast="0" w:name="_rdgk14pu8pmx" w:id="8"/>
       <w:bookmarkEnd w:id="8"/>
       <w:r>
         <w:rPr>
@@ -2286,7 +2286,7 @@
         <w:pStyle w:val="Heading1"/>
         <w:rPr/>
       </w:pPr>
-      <w:bookmarkStart w:colFirst="0" w:colLast="0" w:name="_nl6q6rsqy9ti" w:id="16"/>
+      <w:bookmarkStart w:colFirst="0" w:colLast="0" w:name="_osk5knor1v6o" w:id="16"/>
       <w:bookmarkEnd w:id="16"/>
       <w:r>
         <w:rPr>
@@ -3605,12 +3605,12 @@
           <wp:inline distB="114300" distT="114300" distL="114300" distR="114300">
             <wp:extent cx="5734050" cy="3810000"/>
             <wp:effectExtent b="0" l="0" r="0" t="0"/>
-            <wp:docPr id="2" name="image3.png"/>
+            <wp:docPr id="2" name="image1.png"/>
             <a:graphic>
               <a:graphicData uri="http://schemas.openxmlformats.org/drawingml/2006/picture">
                 <pic:pic>
                   <pic:nvPicPr>
-                    <pic:cNvPr id="0" name="image3.png"/>
+                    <pic:cNvPr id="0" name="image1.png"/>
                     <pic:cNvPicPr preferRelativeResize="0"/>
                   </pic:nvPicPr>
                   <pic:blipFill>
@@ -4778,12 +4778,12 @@
           <wp:inline distB="114300" distT="114300" distL="114300" distR="114300">
             <wp:extent cx="5929313" cy="3326200"/>
             <wp:effectExtent b="0" l="0" r="0" t="0"/>
-            <wp:docPr id="5" name="image1.png"/>
+            <wp:docPr id="5" name="image3.png"/>
             <a:graphic>
               <a:graphicData uri="http://schemas.openxmlformats.org/drawingml/2006/picture">
                 <pic:pic>
                   <pic:nvPicPr>
-                    <pic:cNvPr id="0" name="image1.png"/>
+                    <pic:cNvPr id="0" name="image3.png"/>
                     <pic:cNvPicPr preferRelativeResize="0"/>
                   </pic:nvPicPr>
                   <pic:blipFill>
@@ -4898,12 +4898,12 @@
                 <wp:inline distB="114300" distT="114300" distL="114300" distR="114300">
                   <wp:extent cx="2724150" cy="4927600"/>
                   <wp:effectExtent b="0" l="0" r="0" t="0"/>
-                  <wp:docPr id="3" name="image1.png"/>
+                  <wp:docPr id="3" name="image3.png"/>
                   <a:graphic>
                     <a:graphicData uri="http://schemas.openxmlformats.org/drawingml/2006/picture">
                       <pic:pic>
                         <pic:nvPicPr>
-                          <pic:cNvPr id="0" name="image1.png"/>
+                          <pic:cNvPr id="0" name="image3.png"/>
                           <pic:cNvPicPr preferRelativeResize="0"/>
                         </pic:nvPicPr>
                         <pic:blipFill>
@@ -4959,12 +4959,12 @@
                 <wp:inline distB="114300" distT="114300" distL="114300" distR="114300">
                   <wp:extent cx="2724150" cy="4914900"/>
                   <wp:effectExtent b="0" l="0" r="0" t="0"/>
-                  <wp:docPr id="4" name="image1.png"/>
+                  <wp:docPr id="4" name="image3.png"/>
                   <a:graphic>
                     <a:graphicData uri="http://schemas.openxmlformats.org/drawingml/2006/picture">
                       <pic:pic>
                         <pic:nvPicPr>
-                          <pic:cNvPr id="0" name="image1.png"/>
+                          <pic:cNvPr id="0" name="image3.png"/>
                           <pic:cNvPicPr preferRelativeResize="0"/>
                         </pic:nvPicPr>
                         <pic:blipFill>
@@ -5034,8 +5034,9 @@
       <w:footerReference r:id="rId11" w:type="default"/>
       <w:footerReference r:id="rId12" w:type="first"/>
       <w:pgSz w:h="16838" w:w="11906"/>
-      <w:pgMar w:bottom="1440.0000000000002" w:top="1440.0000000000002" w:left="1440.0000000000002" w:right="1440.0000000000002" w:header="0" w:footer="720"/>
+      <w:pgMar w:bottom="1440.0000000000002" w:top="1440.0000000000002" w:left="1440.0000000000002" w:right="1440.0000000000002" w:header="720.0000000000001" w:footer="0"/>
       <w:pgNumType w:start="1"/>
+      <w:titlePg w:val="1"/>
     </w:sectPr>
   </w:body>
 </w:document>
@@ -5045,7 +5046,8 @@
 <w:ftr xmlns:mc="http://schemas.openxmlformats.org/markup-compatibility/2006" xmlns:o="urn:schemas-microsoft-com:office:office" xmlns:r="http://schemas.openxmlformats.org/officeDocument/2006/relationships" xmlns:m="http://schemas.openxmlformats.org/officeDocument/2006/math" xmlns:v="urn:schemas-microsoft-com:vml" xmlns:wp="http://schemas.openxmlformats.org/drawingml/2006/wordprocessingDrawing" xmlns:w10="urn:schemas-microsoft-com:office:word" xmlns:w="http://schemas.openxmlformats.org/wordprocessingml/2006/main" xmlns:wne="http://schemas.microsoft.com/office/word/2006/wordml" xmlns:sl="http://schemas.openxmlformats.org/schemaLibrary/2006/main" xmlns:a="http://schemas.openxmlformats.org/drawingml/2006/main" xmlns:pic="http://schemas.openxmlformats.org/drawingml/2006/picture" xmlns:c="http://schemas.openxmlformats.org/drawingml/2006/chart" xmlns:lc="http://schemas.openxmlformats.org/drawingml/2006/lockedCanvas" xmlns:dgm="http://schemas.openxmlformats.org/drawingml/2006/diagram" xmlns:wps="http://schemas.microsoft.com/office/word/2010/wordprocessingShape" xmlns:wpg="http://schemas.microsoft.com/office/word/2010/wordprocessingGroup" xmlns:w14="http://schemas.microsoft.com/office/word/2010/wordml" xmlns:w15="http://schemas.microsoft.com/office/word/2012/wordml">
   <w:p>
     <w:pPr>
-      <w:jc w:val="center"/>
+      <w:ind w:left="0" w:firstLine="0"/>
+      <w:jc w:val="left"/>
       <w:rPr>
         <w:sz w:val="18"/>
         <w:szCs w:val="18"/>
@@ -5053,55 +5055,169 @@
     </w:pPr>
     <w:r>
       <w:rPr>
-        <w:sz w:val="18"/>
-        <w:szCs w:val="18"/>
         <w:rtl w:val="0"/>
       </w:rPr>
-      <w:t xml:space="preserve">Raetori, </w:t>
-    </w:r>
-    <w:r>
-      <w:rPr>
-        <w:sz w:val="18"/>
-        <w:szCs w:val="18"/>
-        <w:rtl w:val="0"/>
-      </w:rPr>
-      <w:t xml:space="preserve">eSports-harjoituspäiväkirja :: Antony Hussi ::  17TVDO02</w:t>
     </w:r>
   </w:p>
+  <w:tbl>
+    <w:tblPr>
+      <w:tblStyle w:val="Table5"/>
+      <w:tblW w:w="10313.149606299212" w:type="dxa"/>
+      <w:jc w:val="center"/>
+      <w:tblLayout w:type="fixed"/>
+      <w:tblLook w:val="0600"/>
+    </w:tblPr>
+    <w:tblGrid>
+      <w:gridCol w:w="1950"/>
+      <w:gridCol w:w="6803.149606299213"/>
+      <w:gridCol w:w="1560"/>
+      <w:tblGridChange w:id="0">
+        <w:tblGrid>
+          <w:gridCol w:w="1950"/>
+          <w:gridCol w:w="6803.149606299213"/>
+          <w:gridCol w:w="1560"/>
+        </w:tblGrid>
+      </w:tblGridChange>
+    </w:tblGrid>
+    <w:tr>
+      <w:trPr>
+        <w:trHeight w:val="660" w:hRule="atLeast"/>
+      </w:trPr>
+      <w:tc>
+        <w:tcPr>
+          <w:shd w:fill="auto" w:val="clear"/>
+          <w:tcMar>
+            <w:top w:w="100.0" w:type="dxa"/>
+            <w:left w:w="100.0" w:type="dxa"/>
+            <w:bottom w:w="100.0" w:type="dxa"/>
+            <w:right w:w="100.0" w:type="dxa"/>
+          </w:tcMar>
+          <w:vAlign w:val="center"/>
+        </w:tcPr>
+        <w:p>
+          <w:pPr>
+            <w:jc w:val="center"/>
+            <w:rPr>
+              <w:sz w:val="18"/>
+              <w:szCs w:val="18"/>
+            </w:rPr>
+          </w:pPr>
+          <w:r>
+            <w:rPr>
+              <w:rFonts w:ascii="Pacifico" w:cs="Pacifico" w:eastAsia="Pacifico" w:hAnsi="Pacifico"/>
+              <w:sz w:val="24"/>
+              <w:szCs w:val="24"/>
+              <w:rtl w:val="0"/>
+            </w:rPr>
+            <w:t xml:space="preserve">Raetori</w:t>
+          </w:r>
+          <w:r>
+            <w:rPr>
+              <w:rtl w:val="0"/>
+            </w:rPr>
+          </w:r>
+        </w:p>
+      </w:tc>
+      <w:tc>
+        <w:tcPr>
+          <w:shd w:fill="auto" w:val="clear"/>
+          <w:tcMar>
+            <w:top w:w="100.0" w:type="dxa"/>
+            <w:left w:w="100.0" w:type="dxa"/>
+            <w:bottom w:w="100.0" w:type="dxa"/>
+            <w:right w:w="100.0" w:type="dxa"/>
+          </w:tcMar>
+          <w:vAlign w:val="center"/>
+        </w:tcPr>
+        <w:p>
+          <w:pPr>
+            <w:spacing w:line="240" w:lineRule="auto"/>
+            <w:ind w:firstLine="0"/>
+            <w:jc w:val="center"/>
+            <w:rPr>
+              <w:sz w:val="18"/>
+              <w:szCs w:val="18"/>
+            </w:rPr>
+          </w:pPr>
+          <w:r>
+            <w:rPr>
+              <w:sz w:val="18"/>
+              <w:szCs w:val="18"/>
+              <w:rtl w:val="0"/>
+            </w:rPr>
+            <w:t xml:space="preserve">eSports-harjoituspäiväkirja :: Antony Hussi ::  17TVDO02</w:t>
+          </w:r>
+        </w:p>
+        <w:p>
+          <w:pPr>
+            <w:spacing w:line="240" w:lineRule="auto"/>
+            <w:ind w:firstLine="0"/>
+            <w:jc w:val="center"/>
+            <w:rPr>
+              <w:sz w:val="18"/>
+              <w:szCs w:val="18"/>
+            </w:rPr>
+          </w:pPr>
+          <w:r>
+            <w:rPr>
+              <w:sz w:val="18"/>
+              <w:szCs w:val="18"/>
+              <w:rtl w:val="0"/>
+            </w:rPr>
+            <w:t xml:space="preserve">Ohjelmiston määrittely ja suunnittelu, kevät 2019</w:t>
+          </w:r>
+          <w:r>
+            <w:rPr>
+              <w:rtl w:val="0"/>
+            </w:rPr>
+          </w:r>
+        </w:p>
+      </w:tc>
+      <w:tc>
+        <w:tcPr>
+          <w:shd w:fill="auto" w:val="clear"/>
+          <w:tcMar>
+            <w:top w:w="100.0" w:type="dxa"/>
+            <w:left w:w="100.0" w:type="dxa"/>
+            <w:bottom w:w="100.0" w:type="dxa"/>
+            <w:right w:w="100.0" w:type="dxa"/>
+          </w:tcMar>
+          <w:vAlign w:val="top"/>
+        </w:tcPr>
+        <w:p>
+          <w:pPr>
+            <w:keepNext w:val="0"/>
+            <w:keepLines w:val="0"/>
+            <w:widowControl w:val="0"/>
+            <w:pBdr>
+              <w:top w:space="0" w:sz="0" w:val="nil"/>
+              <w:left w:space="0" w:sz="0" w:val="nil"/>
+              <w:bottom w:space="0" w:sz="0" w:val="nil"/>
+              <w:right w:space="0" w:sz="0" w:val="nil"/>
+              <w:between w:space="0" w:sz="0" w:val="nil"/>
+            </w:pBdr>
+            <w:shd w:fill="auto" w:val="clear"/>
+            <w:spacing w:after="0" w:before="0" w:line="240" w:lineRule="auto"/>
+            <w:ind w:left="0" w:right="0" w:firstLine="0"/>
+            <w:jc w:val="left"/>
+            <w:rPr>
+              <w:sz w:val="18"/>
+              <w:szCs w:val="18"/>
+            </w:rPr>
+          </w:pPr>
+          <w:r>
+            <w:rPr>
+              <w:rtl w:val="0"/>
+            </w:rPr>
+          </w:r>
+        </w:p>
+      </w:tc>
+    </w:tr>
+  </w:tbl>
   <w:p>
     <w:pPr>
-      <w:jc w:val="center"/>
-      <w:rPr>
-        <w:sz w:val="18"/>
-        <w:szCs w:val="18"/>
-      </w:rPr>
-    </w:pPr>
-    <w:r>
-      <w:rPr>
-        <w:sz w:val="18"/>
-        <w:szCs w:val="18"/>
-        <w:rtl w:val="0"/>
-      </w:rPr>
-      <w:t xml:space="preserve">Ohjelmiston määrittely ja suunnittelu, kevät 2019</w:t>
-    </w:r>
-  </w:p>
-  <w:p>
-    <w:pPr>
-      <w:jc w:val="center"/>
-      <w:rPr>
-        <w:sz w:val="18"/>
-        <w:szCs w:val="18"/>
-      </w:rPr>
-    </w:pPr>
-    <w:r>
-      <w:rPr>
-        <w:rtl w:val="0"/>
-      </w:rPr>
-    </w:r>
-  </w:p>
-  <w:p>
-    <w:pPr>
-      <w:jc w:val="center"/>
+      <w:ind w:left="0" w:firstLine="0"/>
+      <w:jc w:val="left"/>
       <w:rPr>
         <w:sz w:val="18"/>
         <w:szCs w:val="18"/>
@@ -5126,41 +5242,6 @@
       <w:rPr>
         <w:rtl w:val="0"/>
       </w:rPr>
-      <w:t xml:space="preserve">Antony Hussi</w:t>
-    </w:r>
-  </w:p>
-  <w:p>
-    <w:pPr>
-      <w:rPr/>
-    </w:pPr>
-    <w:hyperlink r:id="rId1">
-      <w:r>
-        <w:rPr>
-          <w:color w:val="1155cc"/>
-          <w:u w:val="single"/>
-          <w:rtl w:val="0"/>
-        </w:rPr>
-        <w:t xml:space="preserve">antony.hussi@gmail.com</w:t>
-      </w:r>
-    </w:hyperlink>
-    <w:r>
-      <w:rPr>
-        <w:rtl w:val="0"/>
-      </w:rPr>
-      <w:tab/>
-      <w:tab/>
-      <w:tab/>
-      <w:t xml:space="preserve">16.01.2019</w:t>
-      <w:tab/>
-      <w:tab/>
-      <w:tab/>
-      <w:tab/>
-      <w:t xml:space="preserve">17TVD02</w:t>
-    </w:r>
-    <w:r>
-      <w:rPr>
-        <w:rtl w:val="0"/>
-      </w:rPr>
     </w:r>
   </w:p>
 </w:ftr>
@@ -5168,26 +5249,6 @@
 
 <file path=word/header1.xml><?xml version="1.0" encoding="utf-8"?>
 <w:hdr xmlns:mc="http://schemas.openxmlformats.org/markup-compatibility/2006" xmlns:o="urn:schemas-microsoft-com:office:office" xmlns:r="http://schemas.openxmlformats.org/officeDocument/2006/relationships" xmlns:m="http://schemas.openxmlformats.org/officeDocument/2006/math" xmlns:v="urn:schemas-microsoft-com:vml" xmlns:wp="http://schemas.openxmlformats.org/drawingml/2006/wordprocessingDrawing" xmlns:w10="urn:schemas-microsoft-com:office:word" xmlns:w="http://schemas.openxmlformats.org/wordprocessingml/2006/main" xmlns:wne="http://schemas.microsoft.com/office/word/2006/wordml" xmlns:sl="http://schemas.openxmlformats.org/schemaLibrary/2006/main" xmlns:a="http://schemas.openxmlformats.org/drawingml/2006/main" xmlns:pic="http://schemas.openxmlformats.org/drawingml/2006/picture" xmlns:c="http://schemas.openxmlformats.org/drawingml/2006/chart" xmlns:lc="http://schemas.openxmlformats.org/drawingml/2006/lockedCanvas" xmlns:dgm="http://schemas.openxmlformats.org/drawingml/2006/diagram" xmlns:wps="http://schemas.microsoft.com/office/word/2010/wordprocessingShape" xmlns:wpg="http://schemas.microsoft.com/office/word/2010/wordprocessingGroup" xmlns:w14="http://schemas.microsoft.com/office/word/2010/wordml" xmlns:w15="http://schemas.microsoft.com/office/word/2012/wordml">
-  <w:p>
-    <w:pPr>
-      <w:rPr/>
-    </w:pPr>
-    <w:r>
-      <w:rPr>
-        <w:rtl w:val="0"/>
-      </w:rPr>
-    </w:r>
-  </w:p>
-  <w:p>
-    <w:pPr>
-      <w:rPr/>
-    </w:pPr>
-    <w:r>
-      <w:rPr>
-        <w:rtl w:val="0"/>
-      </w:rPr>
-    </w:r>
-  </w:p>
   <w:p>
     <w:pPr>
       <w:rPr>
@@ -6363,6 +6424,55 @@
     </w:tblPr>
   </w:style>
   <w:style w:type="table" w:styleId="Table4">
+    <w:basedOn w:val="TableNormal"/>
+    <w:tblPr>
+      <w:tblStyleRowBandSize w:val="1"/>
+      <w:tblStyleColBandSize w:val="1"/>
+      <w:tblCellMar>
+        <w:top w:w="100.0" w:type="dxa"/>
+        <w:left w:w="100.0" w:type="dxa"/>
+        <w:bottom w:w="100.0" w:type="dxa"/>
+        <w:right w:w="100.0" w:type="dxa"/>
+      </w:tblCellMar>
+    </w:tblPr>
+    <w:tblStylePr w:type="band1Horz">
+      <w:tcPr/>
+    </w:tblStylePr>
+    <w:tblStylePr w:type="band1Vert">
+      <w:tcPr/>
+    </w:tblStylePr>
+    <w:tblStylePr w:type="band2Horz">
+      <w:tcPr/>
+    </w:tblStylePr>
+    <w:tblStylePr w:type="band2Vert">
+      <w:tcPr/>
+    </w:tblStylePr>
+    <w:tblStylePr w:type="firstCol">
+      <w:tcPr/>
+    </w:tblStylePr>
+    <w:tblStylePr w:type="firstRow">
+      <w:tcPr/>
+    </w:tblStylePr>
+    <w:tblStylePr w:type="lastCol">
+      <w:tcPr/>
+    </w:tblStylePr>
+    <w:tblStylePr w:type="lastRow">
+      <w:tcPr/>
+    </w:tblStylePr>
+    <w:tblStylePr w:type="neCell">
+      <w:tcPr/>
+    </w:tblStylePr>
+    <w:tblStylePr w:type="nwCell">
+      <w:tcPr/>
+    </w:tblStylePr>
+    <w:tblStylePr w:type="seCell">
+      <w:tcPr/>
+    </w:tblStylePr>
+    <w:tblStylePr w:type="swCell">
+      <w:tcPr/>
+    </w:tblStylePr>
+  </w:style>
+  <w:style w:type="table" w:styleId="Table5">
     <w:basedOn w:val="TableNormal"/>
     <w:tblPr>
       <w:tblStyleRowBandSize w:val="1"/>

</xml_diff>